<commit_message>
Forgot to save the changes.
</commit_message>
<xml_diff>
--- a/Results/phenotype_info.docx
+++ b/Results/phenotype_info.docx
@@ -569,7 +569,15 @@
                 <w:sz w:val="20"/>
                 <w:szCs w:val="20"/>
               </w:rPr>
-              <w:t>Measured in g/dl.</w:t>
+              <w:t>Measured</w:t>
+            </w:r>
+            <w:r>
+              <w:rPr>
+                <w:rFonts w:ascii="Arial" w:hAnsi="Arial" w:cs="Arial"/>
+                <w:sz w:val="20"/>
+                <w:szCs w:val="20"/>
+              </w:rPr>
+              <w:t xml:space="preserve"> as the amount of hemoglobin in g/dl of blood.</w:t>
             </w:r>
           </w:p>
           <w:p>
@@ -588,6 +596,14 @@
                 <w:szCs w:val="20"/>
               </w:rPr>
               <w:t>Protein that enables RBCs to carry oxygen from the lungs to the rest of the body</w:t>
+            </w:r>
+            <w:r>
+              <w:rPr>
+                <w:rFonts w:ascii="Arial" w:hAnsi="Arial" w:cs="Arial"/>
+                <w:sz w:val="20"/>
+                <w:szCs w:val="20"/>
+              </w:rPr>
+              <w:t>.</w:t>
             </w:r>
           </w:p>
         </w:tc>
@@ -1035,7 +1051,15 @@
                 <w:sz w:val="20"/>
                 <w:szCs w:val="20"/>
               </w:rPr>
-              <w:t xml:space="preserve">Measures the amount of hemoglobin in an average red blood cell </w:t>
+              <w:t>Measures the amount of hemoglob</w:t>
+            </w:r>
+            <w:r>
+              <w:rPr>
+                <w:rFonts w:ascii="Arial" w:hAnsi="Arial" w:cs="Arial"/>
+                <w:sz w:val="20"/>
+                <w:szCs w:val="20"/>
+              </w:rPr>
+              <w:t>in in an average red blood cell. Measured as the amount of hemoglobin in a RBC?</w:t>
             </w:r>
           </w:p>
         </w:tc>
@@ -1220,6 +1244,8 @@
               </w:rPr>
               <w:t>Mean: 1215 (171)</w:t>
             </w:r>
+            <w:bookmarkStart w:id="0" w:name="_GoBack"/>
+            <w:bookmarkEnd w:id="0"/>
           </w:p>
           <w:p>
             <w:pPr>
@@ -2244,15 +2270,20 @@
         <w:rPr>
           <w:rFonts w:ascii="Arial" w:hAnsi="Arial" w:cs="Arial"/>
         </w:rPr>
-        <w:t xml:space="preserve"> Hemoglobin and Monocytes may be </w:t>
+        <w:t xml:space="preserve"> Hemoglobin and Monocytes may be linked?</w:t>
       </w:r>
-      <w:bookmarkStart w:id="0" w:name="_GoBack"/>
-      <w:bookmarkEnd w:id="0"/>
+    </w:p>
+    <w:p>
+      <w:pPr>
+        <w:rPr>
+          <w:rFonts w:ascii="Arial" w:hAnsi="Arial" w:cs="Arial"/>
+        </w:rPr>
+      </w:pPr>
       <w:r>
         <w:rPr>
           <w:rFonts w:ascii="Arial" w:hAnsi="Arial" w:cs="Arial"/>
         </w:rPr>
-        <w:t>linked?</w:t>
+        <w:t>http://www.hematology.org/Patients/Basics/</w:t>
       </w:r>
     </w:p>
     <w:sectPr>
@@ -3793,7 +3824,7 @@
 </file>
 
 <file path=customXml/itemProps1.xml><?xml version="1.0" encoding="utf-8"?>
-<ds:datastoreItem xmlns:ds="http://schemas.openxmlformats.org/officeDocument/2006/customXml" ds:itemID="{8F0A7204-EFF3-DD43-92A4-F8BB1D6A82DE}">
+<ds:datastoreItem xmlns:ds="http://schemas.openxmlformats.org/officeDocument/2006/customXml" ds:itemID="{48B849A9-0966-2F4E-A95A-2AEC74BC4F52}">
   <ds:schemaRefs>
     <ds:schemaRef ds:uri="http://schemas.openxmlformats.org/officeDocument/2006/bibliography"/>
   </ds:schemaRefs>

</xml_diff>